<commit_message>
8_1 fix: cleanup report
</commit_message>
<xml_diff>
--- a/8_2/Практическая_работа_№8.2_Васильев_Б_А_.docx
+++ b/8_2/Практическая_работа_№8.2_Васильев_Б_А_.docx
@@ -668,25 +668,7 @@
                 <w:color w:val="000000"/>
                 <w:szCs w:val="28"/>
               </w:rPr>
-              <w:t xml:space="preserve">Выполнил </w:t>
-            </w:r>
-            <w:proofErr w:type="gramStart"/>
-            <w:r>
-              <w:rPr>
-                <w:rFonts w:eastAsia="Calibri" w:cs="Times New Roman"/>
-                <w:color w:val="000000"/>
-                <w:szCs w:val="28"/>
-              </w:rPr>
-              <w:t xml:space="preserve">студент:   </w:t>
-            </w:r>
-            <w:proofErr w:type="gramEnd"/>
-            <w:r>
-              <w:rPr>
-                <w:rFonts w:eastAsia="Calibri" w:cs="Times New Roman"/>
-                <w:color w:val="000000"/>
-                <w:szCs w:val="28"/>
-              </w:rPr>
-              <w:t xml:space="preserve">  Васильев Б.А.</w:t>
+              <w:t>Выполнил студент:     Васильев Б.А.</w:t>
             </w:r>
           </w:p>
           <w:p>
@@ -698,23 +680,13 @@
                 <w:szCs w:val="28"/>
               </w:rPr>
             </w:pPr>
-            <w:proofErr w:type="gramStart"/>
             <w:r>
               <w:rPr>
                 <w:rFonts w:eastAsia="Calibri" w:cs="Times New Roman"/>
                 <w:color w:val="000000"/>
                 <w:szCs w:val="28"/>
               </w:rPr>
-              <w:t xml:space="preserve">Группа:   </w:t>
-            </w:r>
-            <w:proofErr w:type="gramEnd"/>
-            <w:r>
-              <w:rPr>
-                <w:rFonts w:eastAsia="Calibri" w:cs="Times New Roman"/>
-                <w:color w:val="000000"/>
-                <w:szCs w:val="28"/>
-              </w:rPr>
-              <w:t xml:space="preserve">                        ИКБО-</w:t>
+              <w:t>Группа:                           ИКБО-</w:t>
             </w:r>
             <w:r>
               <w:rPr>
@@ -904,23 +876,13 @@
           <w:docGrid w:linePitch="360"/>
         </w:sectPr>
       </w:pPr>
-      <w:proofErr w:type="spellStart"/>
       <w:r>
         <w:rPr>
           <w:rFonts w:eastAsia="Times New Roman" w:cs="Times New Roman"/>
           <w:sz w:val="24"/>
           <w:lang w:val="en-US"/>
         </w:rPr>
-        <w:t>Москва</w:t>
-      </w:r>
-      <w:proofErr w:type="spellEnd"/>
-      <w:r>
-        <w:rPr>
-          <w:rFonts w:eastAsia="Times New Roman" w:cs="Times New Roman"/>
-          <w:sz w:val="24"/>
-          <w:lang w:val="en-US"/>
-        </w:rPr>
-        <w:t xml:space="preserve"> 2024</w:t>
+        <w:t>Москва 2024</w:t>
       </w:r>
     </w:p>
     <w:p>
@@ -1645,19 +1607,7 @@
         <w:rPr>
           <w:lang w:eastAsia="ru-RU"/>
         </w:rPr>
-        <w:t>1. Разработать алгоритм решения задачи с применением метода, указанного</w:t>
-      </w:r>
-      <w:r>
-        <w:rPr>
-          <w:lang w:eastAsia="ru-RU"/>
-        </w:rPr>
-        <w:t xml:space="preserve"> </w:t>
-      </w:r>
-      <w:r>
-        <w:rPr>
-          <w:lang w:eastAsia="ru-RU"/>
-        </w:rPr>
-        <w:t>в варианте и реализовать программу.</w:t>
+        <w:t>1. Разработать алгоритм решения задачи с применением метода, указанного в варианте и реализовать программу.</w:t>
       </w:r>
     </w:p>
     <w:p>
@@ -1670,19 +1620,7 @@
         <w:rPr>
           <w:lang w:eastAsia="ru-RU"/>
         </w:rPr>
-        <w:t>2. Оценить количество переборов при решении задачи стратегией «в лоб» -</w:t>
-      </w:r>
-      <w:r>
-        <w:rPr>
-          <w:lang w:eastAsia="ru-RU"/>
-        </w:rPr>
-        <w:t xml:space="preserve"> </w:t>
-      </w:r>
-      <w:r>
-        <w:rPr>
-          <w:lang w:eastAsia="ru-RU"/>
-        </w:rPr>
-        <w:t>грубой силы. Сравнить с числом переборов при применении метода.</w:t>
+        <w:t>2. Оценить количество переборов при решении задачи стратегией «в лоб» - грубой силы. Сравнить с числом переборов при применении метода.</w:t>
       </w:r>
     </w:p>
     <w:p>
@@ -1695,19 +1633,7 @@
         <w:rPr>
           <w:lang w:eastAsia="ru-RU"/>
         </w:rPr>
-        <w:t>3. Оформить отчет в соответствии с требованиями документирования разработки ПО: Постановка задачи, Описание алгоритмов и подхода к решению,</w:t>
-      </w:r>
-      <w:r>
-        <w:rPr>
-          <w:lang w:eastAsia="ru-RU"/>
-        </w:rPr>
-        <w:t xml:space="preserve"> </w:t>
-      </w:r>
-      <w:r>
-        <w:rPr>
-          <w:lang w:eastAsia="ru-RU"/>
-        </w:rPr>
-        <w:t>Код, результаты тестирования, Вывод.</w:t>
+        <w:t>3. Оформить отчет в соответствии с требованиями документирования разработки ПО: Постановка задачи, Описание алгоритмов и подхода к решению, Код, результаты тестирования, Вывод.</w:t>
       </w:r>
     </w:p>
     <w:p>
@@ -1812,15 +1738,7 @@
         <w:t>n</w:t>
       </w:r>
       <w:r>
-        <w:t xml:space="preserve"> </w:t>
-      </w:r>
-      <w:proofErr w:type="gramStart"/>
-      <w:r>
-        <w:t>&lt; 32</w:t>
-      </w:r>
-      <w:proofErr w:type="gramEnd"/>
-      <w:r>
-        <w:t xml:space="preserve"> полный перебор потребует нескольких секунд, а при </w:t>
+        <w:t xml:space="preserve"> &lt; 32 полный перебор потребует нескольких секунд, а при </w:t>
       </w:r>
       <w:r>
         <w:rPr>
@@ -1843,13 +1761,7 @@
         <w:t>n</w:t>
       </w:r>
       <w:r>
-        <w:t xml:space="preserve"> = </w:t>
-      </w:r>
-      <w:r>
-        <w:t>0</w:t>
-      </w:r>
-      <w:r>
-        <w:t xml:space="preserve">, </w:t>
+        <w:t xml:space="preserve"> = 0, </w:t>
       </w:r>
       <w:r>
         <w:rPr>
@@ -1858,15 +1770,8 @@
         <w:t>n</w:t>
       </w:r>
       <w:r>
-        <w:t xml:space="preserve"> = </w:t>
-      </w:r>
-      <w:r>
-        <w:t>1</w:t>
-      </w:r>
-      <w:r>
-        <w:t xml:space="preserve"> ответ очевиден. Допустим, что мы уже нашли </w:t>
-      </w:r>
-      <w:proofErr w:type="spellStart"/>
+        <w:t xml:space="preserve"> = 1 ответ очевиден. Допустим, что мы уже нашли </w:t>
+      </w:r>
       <w:r>
         <w:rPr>
           <w:lang w:val="en-US"/>
@@ -1880,7 +1785,6 @@
         </w:rPr>
         <w:t>n</w:t>
       </w:r>
-      <w:proofErr w:type="spellEnd"/>
       <w:r>
         <w:rPr>
           <w:vertAlign w:val="subscript"/>
@@ -1890,7 +1794,6 @@
       <w:r>
         <w:t xml:space="preserve">, </w:t>
       </w:r>
-      <w:proofErr w:type="spellStart"/>
       <w:r>
         <w:rPr>
           <w:lang w:val="en-US"/>
@@ -1904,7 +1807,6 @@
         </w:rPr>
         <w:t>n</w:t>
       </w:r>
-      <w:proofErr w:type="spellEnd"/>
       <w:r>
         <w:rPr>
           <w:vertAlign w:val="subscript"/>
@@ -1953,10 +1855,7 @@
         <w:t>n</w:t>
       </w:r>
       <w:r>
-        <w:t xml:space="preserve"> – 1 — любая правильная последовательность длины</w:t>
-      </w:r>
-      <w:r>
-        <w:t xml:space="preserve"> </w:t>
+        <w:t xml:space="preserve"> – 1 — любая правильная последовательность длины </w:t>
       </w:r>
       <w:r>
         <w:rPr>
@@ -1967,24 +1866,19 @@
       <w:r>
         <w:t xml:space="preserve"> – 1 (не важно, заканчивается она нулем или единицей — следом идет 0). Таких последовательностей всего </w:t>
       </w:r>
-      <w:proofErr w:type="spellStart"/>
       <w:r>
         <w:rPr>
           <w:lang w:val="en-US"/>
         </w:rPr>
         <w:t>Kn</w:t>
       </w:r>
-      <w:proofErr w:type="spellEnd"/>
       <w:r>
         <w:t xml:space="preserve"> – 1. </w:t>
       </w:r>
     </w:p>
     <w:p>
       <w:r>
-        <w:t>Если последний символ равен 1, то предпоследний символ обязательно должен быть равен 0 (иначе будет две единицы подряд), а первые</w:t>
-      </w:r>
-      <w:r>
-        <w:t xml:space="preserve"> </w:t>
+        <w:t xml:space="preserve">Если последний символ равен 1, то предпоследний символ обязательно должен быть равен 0 (иначе будет две единицы подряд), а первые </w:t>
       </w:r>
       <w:r>
         <w:rPr>
@@ -2004,7 +1898,6 @@
       <w:r>
         <w:t xml:space="preserve"> – 2, число таких последовательностей равно </w:t>
       </w:r>
-      <w:proofErr w:type="spellStart"/>
       <w:r>
         <w:rPr>
           <w:lang w:val="en-US"/>
@@ -2018,7 +1911,6 @@
         </w:rPr>
         <w:t>n</w:t>
       </w:r>
-      <w:proofErr w:type="spellEnd"/>
       <w:r>
         <w:rPr>
           <w:vertAlign w:val="subscript"/>
@@ -2123,15 +2015,7 @@
           <w:szCs w:val="28"/>
           <w:lang w:eastAsia="ru-RU"/>
         </w:rPr>
-        <w:t xml:space="preserve"> удовлетворяющие условию </w:t>
-      </w:r>
-      <w:r>
-        <w:rPr>
-          <w:rFonts w:cs="Times New Roman"/>
-          <w:szCs w:val="28"/>
-          <w:lang w:eastAsia="ru-RU"/>
-        </w:rPr>
-        <w:t>последовательности</w:t>
+        <w:t xml:space="preserve"> удовлетворяющие условию последовательности</w:t>
       </w:r>
     </w:p>
     <w:p/>
@@ -2181,7 +2065,6 @@
       <w:r>
         <w:t xml:space="preserve">, </w:t>
       </w:r>
-      <w:proofErr w:type="spellStart"/>
       <w:r>
         <w:rPr>
           <w:lang w:val="en-US"/>
@@ -2195,11 +2078,9 @@
         </w:rPr>
         <w:t>n</w:t>
       </w:r>
-      <w:proofErr w:type="spellEnd"/>
       <w:r>
         <w:t xml:space="preserve"> = </w:t>
       </w:r>
-      <w:proofErr w:type="spellStart"/>
       <w:r>
         <w:rPr>
           <w:lang w:val="en-US"/>
@@ -2213,7 +2094,6 @@
         </w:rPr>
         <w:t>n</w:t>
       </w:r>
-      <w:proofErr w:type="spellEnd"/>
       <w:r>
         <w:rPr>
           <w:vertAlign w:val="subscript"/>
@@ -2223,7 +2103,6 @@
       <w:r>
         <w:t xml:space="preserve"> + </w:t>
       </w:r>
-      <w:proofErr w:type="spellStart"/>
       <w:r>
         <w:rPr>
           <w:lang w:val="en-US"/>
@@ -2237,7 +2116,6 @@
         </w:rPr>
         <w:t>n</w:t>
       </w:r>
-      <w:proofErr w:type="spellEnd"/>
       <w:r>
         <w:rPr>
           <w:vertAlign w:val="subscript"/>
@@ -2247,7 +2125,6 @@
       <w:r>
         <w:t xml:space="preserve"> при </w:t>
       </w:r>
-      <w:proofErr w:type="gramStart"/>
       <w:r>
         <w:rPr>
           <w:lang w:val="en-US"/>
@@ -2255,11 +2132,7 @@
         <w:t>n</w:t>
       </w:r>
       <w:r>
-        <w:t xml:space="preserve"> &gt;</w:t>
-      </w:r>
-      <w:proofErr w:type="gramEnd"/>
-      <w:r>
-        <w:t xml:space="preserve"> 2. То есть данная задача фактически сводится к нахождению чисел Фибоначчи.</w:t>
+        <w:t xml:space="preserve"> &gt; 2. То есть данная задача фактически сводится к нахождению чисел Фибоначчи.</w:t>
       </w:r>
     </w:p>
     <w:p>
@@ -2460,7 +2333,7 @@
         <w:rPr>
           <w:rFonts w:cs="Times New Roman"/>
           <w:szCs w:val="28"/>
-          <w:lang w:val="en-US" w:eastAsia="ru-RU"/>
+          <w:lang w:eastAsia="ru-RU"/>
         </w:rPr>
       </w:pPr>
       <w:r>
@@ -2475,7 +2348,7 @@
         <w:rPr>
           <w:rFonts w:cs="Times New Roman"/>
           <w:szCs w:val="28"/>
-          <w:lang w:val="en-US" w:eastAsia="ru-RU"/>
+          <w:lang w:eastAsia="ru-RU"/>
         </w:rPr>
         <w:t xml:space="preserve"> </w:t>
       </w:r>
@@ -2483,7 +2356,7 @@
         <w:rPr>
           <w:rFonts w:cs="Times New Roman"/>
           <w:szCs w:val="28"/>
-          <w:lang w:val="en-US" w:eastAsia="ru-RU"/>
+          <w:lang w:eastAsia="ru-RU"/>
         </w:rPr>
         <w:t>3</w:t>
       </w:r>
@@ -2491,7 +2364,7 @@
         <w:rPr>
           <w:rFonts w:cs="Times New Roman"/>
           <w:szCs w:val="28"/>
-          <w:lang w:val="en-US" w:eastAsia="ru-RU"/>
+          <w:lang w:eastAsia="ru-RU"/>
         </w:rPr>
         <w:t xml:space="preserve"> – </w:t>
       </w:r>
@@ -2676,7 +2549,7 @@
           <w:szCs w:val="28"/>
           <w:lang w:eastAsia="ru-RU"/>
         </w:rPr>
-        <w:t>7</w:t>
+        <w:t>4</w:t>
       </w:r>
       <w:r>
         <w:rPr>
@@ -2752,7 +2625,7 @@
           <w:lang w:eastAsia="ru-RU"/>
         </w:rPr>
         <w:br/>
-        <w:t xml:space="preserve">Рисунок </w:t>
+        <w:t>Рисунок</w:t>
       </w:r>
       <w:r>
         <w:rPr>
@@ -2760,7 +2633,7 @@
           <w:szCs w:val="28"/>
           <w:lang w:eastAsia="ru-RU"/>
         </w:rPr>
-        <w:t>7</w:t>
+        <w:t xml:space="preserve"> 5</w:t>
       </w:r>
       <w:r>
         <w:rPr>
@@ -2842,9 +2715,9 @@
         <w:rPr>
           <w:rFonts w:cs="Times New Roman"/>
           <w:szCs w:val="28"/>
-          <w:lang w:eastAsia="ru-RU"/>
-        </w:rPr>
-        <w:t>7</w:t>
+          <w:lang w:val="en-US" w:eastAsia="ru-RU"/>
+        </w:rPr>
+        <w:t>6</w:t>
       </w:r>
       <w:r>
         <w:rPr>
@@ -2926,7 +2799,7 @@
         <w:rPr>
           <w:rFonts w:cs="Times New Roman"/>
           <w:szCs w:val="28"/>
-          <w:lang w:eastAsia="ru-RU"/>
+          <w:lang w:val="en-US" w:eastAsia="ru-RU"/>
         </w:rPr>
         <w:t>7</w:t>
       </w:r>
@@ -3110,31 +2983,7 @@
         <w:ind w:left="0" w:firstLine="709"/>
       </w:pPr>
       <w:r>
-        <w:t xml:space="preserve">Рысин, М. Л. Введение в структуры и алгоритмы обработки </w:t>
-      </w:r>
-      <w:proofErr w:type="gramStart"/>
-      <w:r>
-        <w:t>данных :</w:t>
-      </w:r>
-      <w:proofErr w:type="gramEnd"/>
-      <w:r>
-        <w:t xml:space="preserve"> учебное пособие / М. Л. Рысин, М. В. Сартаков, М. Б. Туманова. — </w:t>
-      </w:r>
-      <w:proofErr w:type="gramStart"/>
-      <w:r>
-        <w:t>Москва :</w:t>
-      </w:r>
-      <w:proofErr w:type="gramEnd"/>
-      <w:r>
-        <w:t xml:space="preserve"> РТУ МИРЭА, 2022 — Часть 2 : Поиск в тексте. Нелинейные структуры данных. Кодирование информации. Алгоритмические стратегии — 2022. — 111 с. — </w:t>
-      </w:r>
-      <w:proofErr w:type="gramStart"/>
-      <w:r>
-        <w:t>Текст :</w:t>
-      </w:r>
-      <w:proofErr w:type="gramEnd"/>
-      <w:r>
-        <w:t xml:space="preserve"> электронный // Лань : электронно-библиотечная система. — URL: https://e.lanbook.com/book/310826 (дата обращения: </w:t>
+        <w:t xml:space="preserve">Рысин, М. Л. Введение в структуры и алгоритмы обработки данных : учебное пособие / М. Л. Рысин, М. В. Сартаков, М. Б. Туманова. — Москва : РТУ МИРЭА, 2022 — Часть 2 : Поиск в тексте. Нелинейные структуры данных. Кодирование информации. Алгоритмические стратегии — 2022. — 111 с. — Текст : электронный // Лань : электронно-библиотечная система. — URL: https://e.lanbook.com/book/310826 (дата обращения: </w:t>
       </w:r>
       <w:r>
         <w:t>02</w:t>

</xml_diff>